<commit_message>
Updated requirements to include more details
</commit_message>
<xml_diff>
--- a/dgallenb/Documentation Draft/Requirements.docx
+++ b/dgallenb/Documentation Draft/Requirements.docx
@@ -19,65 +19,50 @@
       <w:r>
         <w:t>)?</w:t>
       </w:r>
-      <w:r>
-        <w:tab/>
-      </w:r>
     </w:p>
     <w:p>
       <w:r>
         <w:t>REQ-1.1.2    The NLP model will identify colonialist language within a given body of text.</w:t>
       </w:r>
-      <w:r>
-        <w:tab/>
-      </w:r>
     </w:p>
     <w:p>
       <w:r>
         <w:t>REQ-1.1.3    The NLP model will report the results of its analysis to the user. Ambiguity: How does this report occur? What is displayed?</w:t>
       </w:r>
-      <w:r>
-        <w:tab/>
-      </w:r>
-    </w:p>
-    <w:p>
-      <w:r>
-        <w:t>REQ-1.1.4    Optional: The NLP model will suggest decolonialized alternatives to colonialist language uses within an analyzed body of text.</w:t>
-      </w:r>
-      <w:r>
-        <w:tab/>
-      </w:r>
-    </w:p>
+    </w:p>
+    <w:p>
+      <w:r>
+        <w:t xml:space="preserve">REQ-1.1.4 </w:t>
+      </w:r>
+      <w:proofErr w:type="gramStart"/>
+      <w:r>
+        <w:t xml:space="preserve">   (</w:t>
+      </w:r>
+      <w:proofErr w:type="gramEnd"/>
+      <w:r>
+        <w:t>Optional) The NLP model will suggest decolonialized alternatives to colonialist language uses within an analyzed body of text.</w:t>
+      </w:r>
+    </w:p>
+    <w:p/>
     <w:p>
       <w:r>
         <w:t>REQ-1.2.1    The web scraper will collect the requisite data from a given website.</w:t>
       </w:r>
-      <w:r>
-        <w:tab/>
-      </w:r>
     </w:p>
     <w:p>
       <w:r>
         <w:t>REQ-1.2.2    Requisite data (as described in REQ-1.2.1) may take the form of a news article, peer-reviewed study, or social media post.</w:t>
       </w:r>
-      <w:r>
-        <w:tab/>
-      </w:r>
     </w:p>
     <w:p>
       <w:r>
         <w:t xml:space="preserve">REQ-1.2.3    The web scraper will store the data collected from sources for use in training the NLP model. </w:t>
       </w:r>
-      <w:r>
-        <w:tab/>
-      </w:r>
     </w:p>
     <w:p>
       <w:r>
         <w:t>REQ-1.2.4    The web scraper will pass the data collected from sources for analysis by the trained NLP model.</w:t>
       </w:r>
-      <w:r>
-        <w:tab/>
-      </w:r>
     </w:p>
     <w:p>
       <w:r>
@@ -91,173 +76,205 @@
       <w:r>
         <w:t>. Ambiguity: how flexible must the scraper be in what it can collect data from?</w:t>
       </w:r>
-      <w:r>
-        <w:tab/>
-      </w:r>
     </w:p>
     <w:p>
       <w:r>
         <w:t>REQ-1.2.6    The web scraper will parse a web page via traversing the displayed HTML to collect requisite text. Ambiguity: should the scraper traverse the DOM or only parse raw HTML? Ambiguity: what tags are relevant to the scraper's collection process?</w:t>
       </w:r>
-      <w:r>
-        <w:tab/>
-      </w:r>
     </w:p>
     <w:p>
       <w:r>
         <w:t>REQ-1.2.7    The web scraper will collect data from a given web page upon activation from the user interface by a given user.</w:t>
       </w:r>
-      <w:r>
-        <w:tab/>
-      </w:r>
     </w:p>
     <w:p>
       <w:r>
         <w:t>REQ-1.2.8    The web scraper will complete its collection of data for a given website within 2s of user initiation.</w:t>
       </w:r>
-      <w:r>
-        <w:tab/>
-      </w:r>
     </w:p>
     <w:p>
       <w:r>
         <w:t>REQ-1.2.9    The web scraper will provide visible feedback to the user upon completion of its processing.</w:t>
       </w:r>
-      <w:r>
-        <w:tab/>
-      </w:r>
     </w:p>
     <w:p/>
     <w:p>
       <w:r>
         <w:t>REQ-1.3.1    The NLP model will accept input of text from the web scraper application.</w:t>
       </w:r>
-      <w:r>
-        <w:tab/>
-      </w:r>
     </w:p>
     <w:p/>
+    <w:p>
+      <w:r>
+        <w:lastRenderedPageBreak/>
+        <w:t>REQ-1.4.1    The web scraper user interface will have no more than [10] interactable points immediately visible on the landing page.</w:t>
+      </w:r>
+    </w:p>
+    <w:p>
+      <w:r>
+        <w:t>REQ-1.4.2    The web scraper user interface will maintain continuity between all pages by placing common elements across pages in the same location on each page.</w:t>
+      </w:r>
+    </w:p>
+    <w:p>
+      <w:r>
+        <w:t>REQ-1.4.3    The web scraper user interface will achieve [insert quantifiable measurement of usability here].</w:t>
+      </w:r>
+    </w:p>
+    <w:p>
+      <w:r>
+        <w:t>REQ-1.4.4    The web scraper user interface will only have interaction points of a minimum size of [10x10px] to ensure ease of use.</w:t>
+      </w:r>
+    </w:p>
+    <w:p>
+      <w:r>
+        <w:t xml:space="preserve">REQ-1.4.5 </w:t>
+      </w:r>
+      <w:proofErr w:type="gramStart"/>
+      <w:r>
+        <w:t xml:space="preserve">   (</w:t>
+      </w:r>
+      <w:proofErr w:type="gramEnd"/>
+      <w:r>
+        <w:t xml:space="preserve">Optional) The web scraper user interface will implement accessibility features, including keyboard navigation support, </w:t>
+      </w:r>
+      <w:proofErr w:type="spellStart"/>
+      <w:r>
+        <w:t>screenreader</w:t>
+      </w:r>
+      <w:proofErr w:type="spellEnd"/>
+      <w:r>
+        <w:t xml:space="preserve"> support, and additional language options (French?).</w:t>
+      </w:r>
+    </w:p>
+    <w:p>
+      <w:r>
+        <w:t>REQ-1.4.6    The web scraper user interface will maintain a consistent color palette across all pages.</w:t>
+      </w:r>
+    </w:p>
+    <w:p>
+      <w:r>
+        <w:t>REQ-1.4.7    The web scraper user interface will use consistent terminology to refer to various features across all pages.</w:t>
+      </w:r>
+    </w:p>
+    <w:p>
+      <w:r>
+        <w:t>REQ-1.4.8    The web scraper user interface will provide immediate feedback on all interactable points (ex. slight changes in appearance of the interactable point, or a loading indicator).</w:t>
+      </w:r>
+    </w:p>
+    <w:p>
+      <w:r>
+        <w:t>REQ-1.4.9    The web scraper user interface will validate any data input into it prior to passing that input to other services.</w:t>
+      </w:r>
+    </w:p>
+    <w:p>
+      <w:r>
+        <w:t>REQ-1.4.10    The web scraper user interface will indicate to the user when erroneous inputs have been supplied to the user interface.</w:t>
+      </w:r>
+    </w:p>
     <w:p/>
     <w:p>
       <w:r>
+        <w:t>REQ-1.5.1    The web scraper will provide meaningful responses in the event of internal errors.</w:t>
+      </w:r>
+    </w:p>
+    <w:p>
+      <w:r>
+        <w:t>REQ-1.5.2    The web scraper will not expose stack traces or similarly detailed error reports to outside users.</w:t>
+      </w:r>
+    </w:p>
+    <w:p/>
+    <w:p>
+      <w:r>
+        <w:t>REQ-1.6.1    The web scraper will have the following pages: a landing page, a scraper application page, and a page listing notable outside software tools.</w:t>
+      </w:r>
+    </w:p>
+    <w:p/>
+    <w:p>
+      <w:r>
         <w:lastRenderedPageBreak/>
-        <w:t>REQ-1.4.1    The web scraper user interface will have no more than [5] interactable points immediately visible on the landing page.</w:t>
-      </w:r>
-      <w:r>
-        <w:tab/>
-      </w:r>
-    </w:p>
-    <w:p>
-      <w:r>
-        <w:t>REQ-1.4.2    The web scraper user interface will maintain continuity between all pages by placing common elements across pages in the same location on each page.</w:t>
-      </w:r>
-      <w:r>
-        <w:tab/>
-      </w:r>
-    </w:p>
-    <w:p>
-      <w:r>
-        <w:t>REQ-1.4.3    The web scraper user interface will achieve [insert quantifiable measurement of usability here].</w:t>
-      </w:r>
-      <w:r>
-        <w:tab/>
-      </w:r>
-    </w:p>
-    <w:p>
-      <w:r>
-        <w:t>REQ-1.4.4    The web scraper user interface will only have interaction points of a minimum size of [10x10px] to ensure ease of use.</w:t>
-      </w:r>
-      <w:r>
-        <w:tab/>
-      </w:r>
-    </w:p>
-    <w:p>
-      <w:r>
-        <w:t xml:space="preserve">REQ-1.4.5    (Optional) The web scraper user interface will implement accessibility features, including keyboard navigation support, </w:t>
-      </w:r>
-      <w:proofErr w:type="spellStart"/>
-      <w:r>
-        <w:t>screenreader</w:t>
-      </w:r>
-      <w:proofErr w:type="spellEnd"/>
-      <w:r>
-        <w:t xml:space="preserve"> support, and additional language options (French?).</w:t>
-      </w:r>
-      <w:r>
-        <w:tab/>
-      </w:r>
-    </w:p>
-    <w:p>
-      <w:r>
-        <w:t>REQ-1.4.6    The web scraper user interface will maintain a consistent color palette across all pages.</w:t>
-      </w:r>
-      <w:r>
-        <w:tab/>
-      </w:r>
-    </w:p>
-    <w:p>
-      <w:r>
-        <w:t>REQ-1.4.7    The web scraper user interface will use consistent terminology to refer to various features across all pages.</w:t>
-      </w:r>
-      <w:r>
-        <w:tab/>
-      </w:r>
-    </w:p>
-    <w:p>
-      <w:r>
-        <w:t>REQ-1.4.8    The web scraper user interface will provide immediate feedback on all interactable points (ex. slight changes in appearance of the interactable point, or a loading indicator).</w:t>
-      </w:r>
-      <w:r>
-        <w:tab/>
-      </w:r>
-    </w:p>
-    <w:p>
-      <w:r>
-        <w:t>REQ-1.4.9    The web scraper user interface will validate any data input into it prior to passing that input to other services.</w:t>
-      </w:r>
-      <w:r>
-        <w:tab/>
-      </w:r>
-    </w:p>
-    <w:p>
-      <w:r>
-        <w:t>REQ-1.4.10    The web scraper user interface will indicate to the user when erroneous inputs have been supplied to the user interface.</w:t>
-      </w:r>
-      <w:r>
-        <w:tab/>
+        <w:t>REQ-1.7.1    The scraper application page will have the following interactable surfaces: a textbox for inputting a URL to scrape from, a button to scrape the formatted text from the URL, a button to scrape the raw text from the formatted URL, and a button to scrape highlighted text.</w:t>
+      </w:r>
+    </w:p>
+    <w:p>
+      <w:r>
+        <w:t>REQ-1.7.2    The scraper application page will have a header indicating the purpose of the page as a web scraper tool.</w:t>
+      </w:r>
+    </w:p>
+    <w:p>
+      <w:r>
+        <w:t>REQ-1.7.3    Once a URL has been input by the user, that URL will be displayed on the page separately from the textbox used to input the URL.</w:t>
       </w:r>
     </w:p>
     <w:p/>
     <w:p>
       <w:r>
-        <w:t>REQ-1.5.1    The web scraper will provide meaningful responses in the event of internal errors.</w:t>
-      </w:r>
-      <w:r>
-        <w:tab/>
-      </w:r>
-    </w:p>
-    <w:p>
-      <w:r>
-        <w:t>REQ-1.5.2    The web scraper will not expose stack traces or similarly detailed error reports to outside users.</w:t>
-      </w:r>
-      <w:r>
-        <w:tab/>
-      </w:r>
+        <w:t>REQ-1.8.1    All clickable surfaces in the web scraper will change their appearance when hovered over.</w:t>
+      </w:r>
+    </w:p>
+    <w:p>
+      <w:r>
+        <w:t>REQ-1.8.2    All dropdown menus in the web scraper will indicate their purpose with a downward arrow indicator on the right side of the menu.</w:t>
+      </w:r>
+    </w:p>
+    <w:p/>
+    <w:p>
+      <w:r>
+        <w:t>REQ-1.9.1    The web scraper application will use the following colors for the primary elements of the user interface in Light mode: #212529, #6c757d, #adb5bd, #f8f9fa, #</w:t>
+      </w:r>
+      <w:proofErr w:type="gramStart"/>
+      <w:r>
+        <w:t>ffffff</w:t>
+      </w:r>
+      <w:proofErr w:type="gramEnd"/>
+    </w:p>
+    <w:p>
+      <w:r>
+        <w:t>REQ-1.9.2    The web scraper application will use the following colors for the primary elements of the user interface in Dark mode: #121212, #1e1e1e, #2c2c2c, #f8f9fa, #ced4da, #495057, #</w:t>
+      </w:r>
+      <w:proofErr w:type="gramStart"/>
+      <w:r>
+        <w:t>66b2ff</w:t>
+      </w:r>
+      <w:proofErr w:type="gramEnd"/>
+    </w:p>
+    <w:p>
+      <w:r>
+        <w:t xml:space="preserve">REQ-1.9.3    The web scraper application will use the following colors for the primary elements of the user interface in </w:t>
+      </w:r>
+      <w:proofErr w:type="gramStart"/>
+      <w:r>
+        <w:t>Blue</w:t>
+      </w:r>
+      <w:proofErr w:type="gramEnd"/>
+      <w:r>
+        <w:t xml:space="preserve"> mode: #e3f2fd, #bbdefb, #90caf9, #0d47a1, #1976d2, #1565c0, #0d47a1</w:t>
+      </w:r>
+    </w:p>
+    <w:p>
+      <w:r>
+        <w:t>REQ-1.9.4    The web scraper application will use the following colors for the primary elements of the user interface in Disco mode: #ff00ff, #00ced1, #c8bca7, #4b0082, #8d6e63, #6d4c41, #7fff00, #</w:t>
+      </w:r>
+      <w:proofErr w:type="gramStart"/>
+      <w:r>
+        <w:t>5d40037</w:t>
+      </w:r>
+      <w:proofErr w:type="gramEnd"/>
     </w:p>
     <w:p/>
     <w:p/>
     <w:p/>
     <w:p>
       <w:r>
-        <w:lastRenderedPageBreak/>
         <w:t xml:space="preserve">Requirements that will likely need to change to reflect changes in our project: 1.2.2, </w:t>
       </w:r>
+      <w:proofErr w:type="gramStart"/>
       <w:r>
         <w:t>1.2</w:t>
       </w:r>
       <w:r>
         <w:t>.8</w:t>
       </w:r>
+      <w:proofErr w:type="gramEnd"/>
     </w:p>
     <w:p/>
     <w:sectPr>

</xml_diff>

<commit_message>
Added one last general requirement
</commit_message>
<xml_diff>
--- a/dgallenb/Documentation Draft/Requirements.docx
+++ b/dgallenb/Documentation Draft/Requirements.docx
@@ -219,49 +219,30 @@
     <w:p/>
     <w:p>
       <w:r>
-        <w:t>REQ-1.9.1    The web scraper application will use the following colors for the primary elements of the user interface in Light mode: #212529, #6c757d, #adb5bd, #f8f9fa, #</w:t>
-      </w:r>
-      <w:proofErr w:type="gramStart"/>
-      <w:r>
-        <w:t>ffffff</w:t>
-      </w:r>
-      <w:proofErr w:type="gramEnd"/>
-    </w:p>
-    <w:p>
-      <w:r>
-        <w:t>REQ-1.9.2    The web scraper application will use the following colors for the primary elements of the user interface in Dark mode: #121212, #1e1e1e, #2c2c2c, #f8f9fa, #ced4da, #495057, #</w:t>
-      </w:r>
-      <w:proofErr w:type="gramStart"/>
-      <w:r>
-        <w:t>66b2ff</w:t>
-      </w:r>
-      <w:proofErr w:type="gramEnd"/>
-    </w:p>
-    <w:p>
-      <w:r>
-        <w:t xml:space="preserve">REQ-1.9.3    The web scraper application will use the following colors for the primary elements of the user interface in </w:t>
-      </w:r>
-      <w:proofErr w:type="gramStart"/>
-      <w:r>
-        <w:t>Blue</w:t>
-      </w:r>
-      <w:proofErr w:type="gramEnd"/>
-      <w:r>
-        <w:t xml:space="preserve"> mode: #e3f2fd, #bbdefb, #90caf9, #0d47a1, #1976d2, #1565c0, #0d47a1</w:t>
-      </w:r>
-    </w:p>
-    <w:p>
-      <w:r>
-        <w:t>REQ-1.9.4    The web scraper application will use the following colors for the primary elements of the user interface in Disco mode: #ff00ff, #00ced1, #c8bca7, #4b0082, #8d6e63, #6d4c41, #7fff00, #</w:t>
-      </w:r>
-      <w:proofErr w:type="gramStart"/>
-      <w:r>
-        <w:t>5d40037</w:t>
-      </w:r>
-      <w:proofErr w:type="gramEnd"/>
+        <w:t>REQ-1.9.1    The web scraper application will use the following colors for the primary elements of the user interface in Light mode: #212529, #6c757d, #adb5bd, #f8f9fa, #ffffff</w:t>
+      </w:r>
+    </w:p>
+    <w:p>
+      <w:r>
+        <w:t>REQ-1.9.2    The web scraper application will use the following colors for the primary elements of the user interface in Dark mode: #121212, #1e1e1e, #2c2c2c, #f8f9fa, #ced4da, #495057, #66b2ff</w:t>
+      </w:r>
+    </w:p>
+    <w:p>
+      <w:r>
+        <w:t>REQ-1.9.3    The web scraper application will use the following colors for the primary elements of the user interface in Blue mode: #e3f2fd, #bbdefb, #90caf9, #0d47a1, #1976d2, #1565c0, #0d47a1</w:t>
+      </w:r>
+    </w:p>
+    <w:p>
+      <w:r>
+        <w:t>REQ-1.9.4    The web scraper application will use the following colors for the primary elements of the user interface in Disco mode: #ff00ff, #00ced1, #c8bca7, #4b0082, #8d6e63, #6d4c41, #7fff00, #5d40037</w:t>
+      </w:r>
     </w:p>
     <w:p/>
-    <w:p/>
+    <w:p>
+      <w:r>
+        <w:t>REQ-1.10.1    Any user data handled by the web scraper must be minimized, securely stored, and disposed of once it is no longer needed.</w:t>
+      </w:r>
+    </w:p>
     <w:p/>
     <w:p>
       <w:r>

</xml_diff>